<commit_message>
working dynamic placeholder recoginition of text, para and list and replace correctly
</commit_message>
<xml_diff>
--- a/uploads/template.docx
+++ b/uploads/template.docx
@@ -650,7 +650,7 @@
           <w:highlight w:val="none"/>
           <w:lang w:val="en-IN"/>
         </w:rPr>
-        <w:t xml:space="preserve">{{Objectives}}</w:t>
+        <w:t xml:space="preserve">{{Objectives[]}}</w:t>
       </w:r>
       <w:r>
         <w:rPr>
@@ -795,7 +795,9 @@
           <w:spacing w:val="-5"/>
           <w:lang w:val="en-IN"/>
         </w:rPr>
-        <w:t xml:space="preserve">Units}}</w:t>
+        <w:t xml:space="preserve">Units[]</w:t>
+        <w:tab/>
+        <w:t xml:space="preserve">}}</w:t>
       </w:r>
       <w:r>
         <w:rPr>
@@ -1155,7 +1157,22 @@
           <w:b w:val="0"/>
           <w:bCs w:val="0"/>
         </w:rPr>
-        <w:t xml:space="preserve">{{CourseOutcomes}}</w:t>
+        <w:t xml:space="preserve">{{CourseOutcomes</w:t>
+      </w:r>
+      <w:r>
+        <w:rPr>
+          <w:b w:val="0"/>
+          <w:bCs w:val="0"/>
+          <w:lang w:val="en-IN"/>
+        </w:rPr>
+        <w:t xml:space="preserve">[]</w:t>
+      </w:r>
+      <w:r>
+        <w:rPr>
+          <w:b w:val="0"/>
+          <w:bCs w:val="0"/>
+        </w:rPr>
+        <w:t xml:space="preserve">}}</w:t>
       </w:r>
       <w:r>
         <w:rPr>
@@ -1281,6 +1298,14 @@
         <w:rPr>
           <w:b w:val="0"/>
           <w:bCs w:val="0"/>
+          <w:lang w:val="en-IN"/>
+        </w:rPr>
+        <w:t xml:space="preserve">[]</w:t>
+      </w:r>
+      <w:r>
+        <w:rPr>
+          <w:b w:val="0"/>
+          <w:bCs w:val="0"/>
         </w:rPr>
         <w:t xml:space="preserve">}}</w:t>
       </w:r>
@@ -1379,6 +1404,12 @@
           <w:lang w:val="en-IN"/>
         </w:rPr>
         <w:t xml:space="preserve">s</w:t>
+      </w:r>
+      <w:r>
+        <w:rPr>
+          <w:lang w:val="en-IN"/>
+        </w:rPr>
+        <w:t xml:space="preserve">[]</w:t>
       </w:r>
       <w:r>
         <w:t xml:space="preserve">}}</w:t>

</xml_diff>